<commit_message>
Add total points rewarded
</commit_message>
<xml_diff>
--- a/python/edu.metrostate.ICS460/Assignment_2/ICS 460-01 Assignment 2.docx
+++ b/python/edu.metrostate.ICS460/Assignment_2/ICS 460-01 Assignment 2.docx
@@ -1,6 +1,6 @@
 
 <file path=word/document.xml><?xml version="1.0" encoding="utf-8"?>
-<w:document xmlns:wpc="http://schemas.microsoft.com/office/word/2010/wordprocessingCanvas" xmlns:mc="http://schemas.openxmlformats.org/markup-compatibility/2006" xmlns:o="urn:schemas-microsoft-com:office:office" xmlns:r="http://schemas.openxmlformats.org/officeDocument/2006/relationships" xmlns:m="http://schemas.openxmlformats.org/officeDocument/2006/math" xmlns:v="urn:schemas-microsoft-com:vml" xmlns:wp14="http://schemas.microsoft.com/office/word/2010/wordprocessingDrawing" xmlns:wp="http://schemas.openxmlformats.org/drawingml/2006/wordprocessingDrawing" xmlns:w10="urn:schemas-microsoft-com:office:word" xmlns:w="http://schemas.openxmlformats.org/wordprocessingml/2006/main" xmlns:w14="http://schemas.microsoft.com/office/word/2010/wordml" xmlns:w15="http://schemas.microsoft.com/office/word/2012/wordml" xmlns:wpg="http://schemas.microsoft.com/office/word/2010/wordprocessingGroup" xmlns:wpi="http://schemas.microsoft.com/office/word/2010/wordprocessingInk" xmlns:wne="http://schemas.microsoft.com/office/word/2006/wordml" xmlns:wps="http://schemas.microsoft.com/office/word/2010/wordprocessingShape" mc:Ignorable="w14 w15 wp14">
+<w:document xmlns:wpc="http://schemas.microsoft.com/office/word/2010/wordprocessingCanvas" xmlns:cx="http://schemas.microsoft.com/office/drawing/2014/chartex" xmlns:cx1="http://schemas.microsoft.com/office/drawing/2015/9/8/chartex" xmlns:cx2="http://schemas.microsoft.com/office/drawing/2015/10/21/chartex" xmlns:cx3="http://schemas.microsoft.com/office/drawing/2016/5/9/chartex" xmlns:cx4="http://schemas.microsoft.com/office/drawing/2016/5/10/chartex" xmlns:cx5="http://schemas.microsoft.com/office/drawing/2016/5/11/chartex" xmlns:cx6="http://schemas.microsoft.com/office/drawing/2016/5/12/chartex" xmlns:cx7="http://schemas.microsoft.com/office/drawing/2016/5/13/chartex" xmlns:cx8="http://schemas.microsoft.com/office/drawing/2016/5/14/chartex" xmlns:mc="http://schemas.openxmlformats.org/markup-compatibility/2006" xmlns:aink="http://schemas.microsoft.com/office/drawing/2016/ink" xmlns:am3d="http://schemas.microsoft.com/office/drawing/2017/model3d" xmlns:o="urn:schemas-microsoft-com:office:office" xmlns:r="http://schemas.openxmlformats.org/officeDocument/2006/relationships" xmlns:m="http://schemas.openxmlformats.org/officeDocument/2006/math" xmlns:v="urn:schemas-microsoft-com:vml" xmlns:wp14="http://schemas.microsoft.com/office/word/2010/wordprocessingDrawing" xmlns:wp="http://schemas.openxmlformats.org/drawingml/2006/wordprocessingDrawing" xmlns:w10="urn:schemas-microsoft-com:office:word" xmlns:w="http://schemas.openxmlformats.org/wordprocessingml/2006/main" xmlns:w14="http://schemas.microsoft.com/office/word/2010/wordml" xmlns:w15="http://schemas.microsoft.com/office/word/2012/wordml" xmlns:w16cid="http://schemas.microsoft.com/office/word/2016/wordml/cid" xmlns:w16se="http://schemas.microsoft.com/office/word/2015/wordml/symex" xmlns:wpg="http://schemas.microsoft.com/office/word/2010/wordprocessingGroup" xmlns:wpi="http://schemas.microsoft.com/office/word/2010/wordprocessingInk" xmlns:wne="http://schemas.microsoft.com/office/word/2006/wordml" xmlns:wps="http://schemas.microsoft.com/office/word/2010/wordprocessingShape" mc:Ignorable="w14 w15 w16se w16cid wp14">
   <w:body>
     <w:p>
       <w:pPr>
@@ -117,7 +117,18 @@
       <w:pPr>
         <w:spacing w:line="240" w:lineRule="auto"/>
         <w:contextualSpacing/>
-      </w:pPr>
+        <w:rPr>
+          <w:rFonts w:cstheme="minorHAnsi"/>
+          <w:b/>
+        </w:rPr>
+      </w:pPr>
+      <w:r>
+        <w:rPr>
+          <w:rFonts w:cstheme="minorHAnsi"/>
+          <w:b/>
+        </w:rPr>
+        <w:t>50 points</w:t>
+      </w:r>
     </w:p>
     <w:p>
       <w:pPr>
@@ -404,11 +415,88 @@
           <w:sz w:val="20"/>
           <w:szCs w:val="20"/>
         </w:rPr>
-        <w:lastRenderedPageBreak/>
-        <w:t>#imp</w:t>
-      </w:r>
-      <w:bookmarkStart w:id="0" w:name="_GoBack"/>
-      <w:bookmarkEnd w:id="0"/>
+        <w:t>#import socket module</w:t>
+      </w:r>
+    </w:p>
+    <w:p>
+      <w:pPr>
+        <w:autoSpaceDE w:val="0"/>
+        <w:autoSpaceDN w:val="0"/>
+        <w:adjustRightInd w:val="0"/>
+        <w:spacing w:after="0" w:line="240" w:lineRule="auto"/>
+        <w:rPr>
+          <w:rFonts w:ascii="Consolas" w:hAnsi="Consolas" w:cs="Consolas"/>
+          <w:sz w:val="20"/>
+          <w:szCs w:val="20"/>
+        </w:rPr>
+      </w:pPr>
+      <w:r>
+        <w:rPr>
+          <w:rFonts w:ascii="Consolas" w:hAnsi="Consolas" w:cs="Consolas"/>
+          <w:color w:val="0000FF"/>
+          <w:sz w:val="20"/>
+          <w:szCs w:val="20"/>
+        </w:rPr>
+        <w:t>from</w:t>
+      </w:r>
+      <w:r>
+        <w:rPr>
+          <w:rFonts w:ascii="Consolas" w:hAnsi="Consolas" w:cs="Consolas"/>
+          <w:color w:val="000000"/>
+          <w:sz w:val="20"/>
+          <w:szCs w:val="20"/>
+        </w:rPr>
+        <w:t xml:space="preserve"> socket </w:t>
+      </w:r>
+      <w:r>
+        <w:rPr>
+          <w:rFonts w:ascii="Consolas" w:hAnsi="Consolas" w:cs="Consolas"/>
+          <w:color w:val="0000FF"/>
+          <w:sz w:val="20"/>
+          <w:szCs w:val="20"/>
+        </w:rPr>
+        <w:t>import</w:t>
+      </w:r>
+      <w:r>
+        <w:rPr>
+          <w:rFonts w:ascii="Consolas" w:hAnsi="Consolas" w:cs="Consolas"/>
+          <w:color w:val="000000"/>
+          <w:sz w:val="20"/>
+          <w:szCs w:val="20"/>
+        </w:rPr>
+        <w:t xml:space="preserve"> *</w:t>
+      </w:r>
+    </w:p>
+    <w:p>
+      <w:pPr>
+        <w:autoSpaceDE w:val="0"/>
+        <w:autoSpaceDN w:val="0"/>
+        <w:adjustRightInd w:val="0"/>
+        <w:spacing w:after="0" w:line="240" w:lineRule="auto"/>
+        <w:rPr>
+          <w:rFonts w:ascii="Consolas" w:hAnsi="Consolas" w:cs="Consolas"/>
+          <w:sz w:val="20"/>
+          <w:szCs w:val="20"/>
+        </w:rPr>
+      </w:pPr>
+      <w:r>
+        <w:rPr>
+          <w:rFonts w:ascii="Consolas" w:hAnsi="Consolas" w:cs="Consolas"/>
+          <w:color w:val="0000FF"/>
+          <w:sz w:val="20"/>
+          <w:szCs w:val="20"/>
+        </w:rPr>
+        <w:t>import</w:t>
+      </w:r>
+      <w:r>
+        <w:rPr>
+          <w:rFonts w:ascii="Consolas" w:hAnsi="Consolas" w:cs="Consolas"/>
+          <w:color w:val="000000"/>
+          <w:sz w:val="20"/>
+          <w:szCs w:val="20"/>
+        </w:rPr>
+        <w:t xml:space="preserve"> sys </w:t>
+      </w:r>
       <w:r>
         <w:rPr>
           <w:rFonts w:ascii="Consolas" w:hAnsi="Consolas" w:cs="Consolas"/>
@@ -416,8 +504,155 @@
           <w:sz w:val="20"/>
           <w:szCs w:val="20"/>
         </w:rPr>
-        <w:t>ort socket module</w:t>
-      </w:r>
+        <w:t># In order to terminate the program</w:t>
+      </w:r>
+    </w:p>
+    <w:p>
+      <w:pPr>
+        <w:autoSpaceDE w:val="0"/>
+        <w:autoSpaceDN w:val="0"/>
+        <w:adjustRightInd w:val="0"/>
+        <w:spacing w:after="0" w:line="240" w:lineRule="auto"/>
+        <w:rPr>
+          <w:rFonts w:ascii="Consolas" w:hAnsi="Consolas" w:cs="Consolas"/>
+          <w:sz w:val="20"/>
+          <w:szCs w:val="20"/>
+        </w:rPr>
+      </w:pPr>
+    </w:p>
+    <w:p>
+      <w:pPr>
+        <w:autoSpaceDE w:val="0"/>
+        <w:autoSpaceDN w:val="0"/>
+        <w:adjustRightInd w:val="0"/>
+        <w:spacing w:after="0" w:line="240" w:lineRule="auto"/>
+        <w:rPr>
+          <w:rFonts w:ascii="Consolas" w:hAnsi="Consolas" w:cs="Consolas"/>
+          <w:sz w:val="20"/>
+          <w:szCs w:val="20"/>
+        </w:rPr>
+      </w:pPr>
+      <w:r>
+        <w:rPr>
+          <w:rFonts w:ascii="Consolas" w:hAnsi="Consolas" w:cs="Consolas"/>
+          <w:color w:val="000000"/>
+          <w:sz w:val="20"/>
+          <w:szCs w:val="20"/>
+        </w:rPr>
+        <w:t xml:space="preserve">serverSocket = </w:t>
+      </w:r>
+      <w:proofErr w:type="gramStart"/>
+      <w:r>
+        <w:rPr>
+          <w:rFonts w:ascii="Consolas" w:hAnsi="Consolas" w:cs="Consolas"/>
+          <w:color w:val="000000"/>
+          <w:sz w:val="20"/>
+          <w:szCs w:val="20"/>
+        </w:rPr>
+        <w:t>socket(</w:t>
+      </w:r>
+      <w:proofErr w:type="gramEnd"/>
+      <w:r>
+        <w:rPr>
+          <w:rFonts w:ascii="Consolas" w:hAnsi="Consolas" w:cs="Consolas"/>
+          <w:color w:val="000000"/>
+          <w:sz w:val="20"/>
+          <w:szCs w:val="20"/>
+        </w:rPr>
+        <w:t xml:space="preserve">AF_INET, SOCK_STREAM) </w:t>
+      </w:r>
+    </w:p>
+    <w:p>
+      <w:pPr>
+        <w:autoSpaceDE w:val="0"/>
+        <w:autoSpaceDN w:val="0"/>
+        <w:adjustRightInd w:val="0"/>
+        <w:spacing w:after="0" w:line="240" w:lineRule="auto"/>
+        <w:rPr>
+          <w:rFonts w:ascii="Consolas" w:hAnsi="Consolas" w:cs="Consolas"/>
+          <w:sz w:val="20"/>
+          <w:szCs w:val="20"/>
+        </w:rPr>
+      </w:pPr>
+    </w:p>
+    <w:p>
+      <w:pPr>
+        <w:autoSpaceDE w:val="0"/>
+        <w:autoSpaceDN w:val="0"/>
+        <w:adjustRightInd w:val="0"/>
+        <w:spacing w:after="0" w:line="240" w:lineRule="auto"/>
+        <w:rPr>
+          <w:rFonts w:ascii="Consolas" w:hAnsi="Consolas" w:cs="Consolas"/>
+          <w:sz w:val="20"/>
+          <w:szCs w:val="20"/>
+        </w:rPr>
+      </w:pPr>
+      <w:r>
+        <w:rPr>
+          <w:rFonts w:ascii="Consolas" w:hAnsi="Consolas" w:cs="Consolas"/>
+          <w:color w:val="3F7F5F"/>
+          <w:sz w:val="20"/>
+          <w:szCs w:val="20"/>
+        </w:rPr>
+        <w:t>#Prepare a sever socket</w:t>
+      </w:r>
+    </w:p>
+    <w:p>
+      <w:pPr>
+        <w:autoSpaceDE w:val="0"/>
+        <w:autoSpaceDN w:val="0"/>
+        <w:adjustRightInd w:val="0"/>
+        <w:spacing w:after="0" w:line="240" w:lineRule="auto"/>
+        <w:rPr>
+          <w:rFonts w:ascii="Consolas" w:hAnsi="Consolas" w:cs="Consolas"/>
+          <w:sz w:val="20"/>
+          <w:szCs w:val="20"/>
+        </w:rPr>
+      </w:pPr>
+      <w:r>
+        <w:rPr>
+          <w:rFonts w:ascii="Consolas" w:hAnsi="Consolas" w:cs="Consolas"/>
+          <w:color w:val="3F7F5F"/>
+          <w:sz w:val="20"/>
+          <w:szCs w:val="20"/>
+        </w:rPr>
+        <w:t>#Fill in start</w:t>
+      </w:r>
+    </w:p>
+    <w:p>
+      <w:pPr>
+        <w:autoSpaceDE w:val="0"/>
+        <w:autoSpaceDN w:val="0"/>
+        <w:adjustRightInd w:val="0"/>
+        <w:spacing w:after="0" w:line="240" w:lineRule="auto"/>
+        <w:rPr>
+          <w:rFonts w:ascii="Consolas" w:hAnsi="Consolas" w:cs="Consolas"/>
+          <w:sz w:val="20"/>
+          <w:szCs w:val="20"/>
+        </w:rPr>
+      </w:pPr>
+      <w:r>
+        <w:rPr>
+          <w:rFonts w:ascii="Consolas" w:hAnsi="Consolas" w:cs="Consolas"/>
+          <w:color w:val="3F7F5F"/>
+          <w:sz w:val="20"/>
+          <w:szCs w:val="20"/>
+        </w:rPr>
+        <w:t>#Fill in end</w:t>
+      </w:r>
+    </w:p>
+    <w:p>
+      <w:pPr>
+        <w:autoSpaceDE w:val="0"/>
+        <w:autoSpaceDN w:val="0"/>
+        <w:adjustRightInd w:val="0"/>
+        <w:spacing w:after="0" w:line="240" w:lineRule="auto"/>
+        <w:rPr>
+          <w:rFonts w:ascii="Consolas" w:hAnsi="Consolas" w:cs="Consolas"/>
+          <w:sz w:val="20"/>
+          <w:szCs w:val="20"/>
+        </w:rPr>
+      </w:pPr>
     </w:p>
     <w:p>
       <w:pPr>
@@ -438,16 +673,16 @@
           <w:sz w:val="20"/>
           <w:szCs w:val="20"/>
         </w:rPr>
-        <w:t>from</w:t>
-      </w:r>
-      <w:r>
-        <w:rPr>
-          <w:rFonts w:ascii="Consolas" w:hAnsi="Consolas" w:cs="Consolas"/>
-          <w:color w:val="000000"/>
-          <w:sz w:val="20"/>
-          <w:szCs w:val="20"/>
-        </w:rPr>
-        <w:t xml:space="preserve"> socket </w:t>
+        <w:t>while</w:t>
+      </w:r>
+      <w:r>
+        <w:rPr>
+          <w:rFonts w:ascii="Consolas" w:hAnsi="Consolas" w:cs="Consolas"/>
+          <w:color w:val="000000"/>
+          <w:sz w:val="20"/>
+          <w:szCs w:val="20"/>
+        </w:rPr>
+        <w:t xml:space="preserve"> </w:t>
       </w:r>
       <w:r>
         <w:rPr>
@@ -456,30 +691,71 @@
           <w:sz w:val="20"/>
           <w:szCs w:val="20"/>
         </w:rPr>
-        <w:t>import</w:t>
-      </w:r>
-      <w:r>
-        <w:rPr>
-          <w:rFonts w:ascii="Consolas" w:hAnsi="Consolas" w:cs="Consolas"/>
-          <w:color w:val="000000"/>
-          <w:sz w:val="20"/>
-          <w:szCs w:val="20"/>
-        </w:rPr>
-        <w:t xml:space="preserve"> *</w:t>
-      </w:r>
-    </w:p>
-    <w:p>
-      <w:pPr>
-        <w:autoSpaceDE w:val="0"/>
-        <w:autoSpaceDN w:val="0"/>
-        <w:adjustRightInd w:val="0"/>
-        <w:spacing w:after="0" w:line="240" w:lineRule="auto"/>
-        <w:rPr>
-          <w:rFonts w:ascii="Consolas" w:hAnsi="Consolas" w:cs="Consolas"/>
-          <w:sz w:val="20"/>
-          <w:szCs w:val="20"/>
-        </w:rPr>
-      </w:pPr>
+        <w:t>True</w:t>
+      </w:r>
+      <w:r>
+        <w:rPr>
+          <w:rFonts w:ascii="Consolas" w:hAnsi="Consolas" w:cs="Consolas"/>
+          <w:color w:val="000000"/>
+          <w:sz w:val="20"/>
+          <w:szCs w:val="20"/>
+        </w:rPr>
+        <w:t>:</w:t>
+      </w:r>
+    </w:p>
+    <w:p>
+      <w:pPr>
+        <w:autoSpaceDE w:val="0"/>
+        <w:autoSpaceDN w:val="0"/>
+        <w:adjustRightInd w:val="0"/>
+        <w:spacing w:after="0" w:line="240" w:lineRule="auto"/>
+        <w:rPr>
+          <w:rFonts w:ascii="Consolas" w:hAnsi="Consolas" w:cs="Consolas"/>
+          <w:sz w:val="20"/>
+          <w:szCs w:val="20"/>
+        </w:rPr>
+      </w:pPr>
+      <w:r>
+        <w:rPr>
+          <w:rFonts w:ascii="Consolas" w:hAnsi="Consolas" w:cs="Consolas"/>
+          <w:color w:val="000000"/>
+          <w:sz w:val="20"/>
+          <w:szCs w:val="20"/>
+        </w:rPr>
+        <w:t xml:space="preserve">    </w:t>
+      </w:r>
+      <w:r>
+        <w:rPr>
+          <w:rFonts w:ascii="Consolas" w:hAnsi="Consolas" w:cs="Consolas"/>
+          <w:color w:val="3F7F5F"/>
+          <w:sz w:val="20"/>
+          <w:szCs w:val="20"/>
+        </w:rPr>
+        <w:t xml:space="preserve">#Establish the connection </w:t>
+      </w:r>
+    </w:p>
+    <w:p>
+      <w:pPr>
+        <w:autoSpaceDE w:val="0"/>
+        <w:autoSpaceDN w:val="0"/>
+        <w:adjustRightInd w:val="0"/>
+        <w:spacing w:after="0" w:line="240" w:lineRule="auto"/>
+        <w:rPr>
+          <w:rFonts w:ascii="Consolas" w:hAnsi="Consolas" w:cs="Consolas"/>
+          <w:sz w:val="20"/>
+          <w:szCs w:val="20"/>
+        </w:rPr>
+      </w:pPr>
+      <w:r>
+        <w:rPr>
+          <w:rFonts w:ascii="Consolas" w:hAnsi="Consolas" w:cs="Consolas"/>
+          <w:color w:val="000000"/>
+          <w:sz w:val="20"/>
+          <w:szCs w:val="20"/>
+        </w:rPr>
+        <w:t xml:space="preserve">    </w:t>
+      </w:r>
+      <w:proofErr w:type="gramStart"/>
       <w:r>
         <w:rPr>
           <w:rFonts w:ascii="Consolas" w:hAnsi="Consolas" w:cs="Consolas"/>
@@ -487,262 +763,6 @@
           <w:sz w:val="20"/>
           <w:szCs w:val="20"/>
         </w:rPr>
-        <w:t>import</w:t>
-      </w:r>
-      <w:r>
-        <w:rPr>
-          <w:rFonts w:ascii="Consolas" w:hAnsi="Consolas" w:cs="Consolas"/>
-          <w:color w:val="000000"/>
-          <w:sz w:val="20"/>
-          <w:szCs w:val="20"/>
-        </w:rPr>
-        <w:t xml:space="preserve"> sys </w:t>
-      </w:r>
-      <w:r>
-        <w:rPr>
-          <w:rFonts w:ascii="Consolas" w:hAnsi="Consolas" w:cs="Consolas"/>
-          <w:color w:val="3F7F5F"/>
-          <w:sz w:val="20"/>
-          <w:szCs w:val="20"/>
-        </w:rPr>
-        <w:t># In order to terminate the program</w:t>
-      </w:r>
-    </w:p>
-    <w:p>
-      <w:pPr>
-        <w:autoSpaceDE w:val="0"/>
-        <w:autoSpaceDN w:val="0"/>
-        <w:adjustRightInd w:val="0"/>
-        <w:spacing w:after="0" w:line="240" w:lineRule="auto"/>
-        <w:rPr>
-          <w:rFonts w:ascii="Consolas" w:hAnsi="Consolas" w:cs="Consolas"/>
-          <w:sz w:val="20"/>
-          <w:szCs w:val="20"/>
-        </w:rPr>
-      </w:pPr>
-    </w:p>
-    <w:p>
-      <w:pPr>
-        <w:autoSpaceDE w:val="0"/>
-        <w:autoSpaceDN w:val="0"/>
-        <w:adjustRightInd w:val="0"/>
-        <w:spacing w:after="0" w:line="240" w:lineRule="auto"/>
-        <w:rPr>
-          <w:rFonts w:ascii="Consolas" w:hAnsi="Consolas" w:cs="Consolas"/>
-          <w:sz w:val="20"/>
-          <w:szCs w:val="20"/>
-        </w:rPr>
-      </w:pPr>
-      <w:r>
-        <w:rPr>
-          <w:rFonts w:ascii="Consolas" w:hAnsi="Consolas" w:cs="Consolas"/>
-          <w:color w:val="000000"/>
-          <w:sz w:val="20"/>
-          <w:szCs w:val="20"/>
-        </w:rPr>
-        <w:t xml:space="preserve">serverSocket = socket(AF_INET, SOCK_STREAM) </w:t>
-      </w:r>
-    </w:p>
-    <w:p>
-      <w:pPr>
-        <w:autoSpaceDE w:val="0"/>
-        <w:autoSpaceDN w:val="0"/>
-        <w:adjustRightInd w:val="0"/>
-        <w:spacing w:after="0" w:line="240" w:lineRule="auto"/>
-        <w:rPr>
-          <w:rFonts w:ascii="Consolas" w:hAnsi="Consolas" w:cs="Consolas"/>
-          <w:sz w:val="20"/>
-          <w:szCs w:val="20"/>
-        </w:rPr>
-      </w:pPr>
-    </w:p>
-    <w:p>
-      <w:pPr>
-        <w:autoSpaceDE w:val="0"/>
-        <w:autoSpaceDN w:val="0"/>
-        <w:adjustRightInd w:val="0"/>
-        <w:spacing w:after="0" w:line="240" w:lineRule="auto"/>
-        <w:rPr>
-          <w:rFonts w:ascii="Consolas" w:hAnsi="Consolas" w:cs="Consolas"/>
-          <w:sz w:val="20"/>
-          <w:szCs w:val="20"/>
-        </w:rPr>
-      </w:pPr>
-      <w:r>
-        <w:rPr>
-          <w:rFonts w:ascii="Consolas" w:hAnsi="Consolas" w:cs="Consolas"/>
-          <w:color w:val="3F7F5F"/>
-          <w:sz w:val="20"/>
-          <w:szCs w:val="20"/>
-        </w:rPr>
-        <w:t>#Prepare a sever socket</w:t>
-      </w:r>
-    </w:p>
-    <w:p>
-      <w:pPr>
-        <w:autoSpaceDE w:val="0"/>
-        <w:autoSpaceDN w:val="0"/>
-        <w:adjustRightInd w:val="0"/>
-        <w:spacing w:after="0" w:line="240" w:lineRule="auto"/>
-        <w:rPr>
-          <w:rFonts w:ascii="Consolas" w:hAnsi="Consolas" w:cs="Consolas"/>
-          <w:sz w:val="20"/>
-          <w:szCs w:val="20"/>
-        </w:rPr>
-      </w:pPr>
-      <w:r>
-        <w:rPr>
-          <w:rFonts w:ascii="Consolas" w:hAnsi="Consolas" w:cs="Consolas"/>
-          <w:color w:val="3F7F5F"/>
-          <w:sz w:val="20"/>
-          <w:szCs w:val="20"/>
-        </w:rPr>
-        <w:t>#Fill in start</w:t>
-      </w:r>
-    </w:p>
-    <w:p>
-      <w:pPr>
-        <w:autoSpaceDE w:val="0"/>
-        <w:autoSpaceDN w:val="0"/>
-        <w:adjustRightInd w:val="0"/>
-        <w:spacing w:after="0" w:line="240" w:lineRule="auto"/>
-        <w:rPr>
-          <w:rFonts w:ascii="Consolas" w:hAnsi="Consolas" w:cs="Consolas"/>
-          <w:sz w:val="20"/>
-          <w:szCs w:val="20"/>
-        </w:rPr>
-      </w:pPr>
-      <w:r>
-        <w:rPr>
-          <w:rFonts w:ascii="Consolas" w:hAnsi="Consolas" w:cs="Consolas"/>
-          <w:color w:val="3F7F5F"/>
-          <w:sz w:val="20"/>
-          <w:szCs w:val="20"/>
-        </w:rPr>
-        <w:t>#Fill in end</w:t>
-      </w:r>
-    </w:p>
-    <w:p>
-      <w:pPr>
-        <w:autoSpaceDE w:val="0"/>
-        <w:autoSpaceDN w:val="0"/>
-        <w:adjustRightInd w:val="0"/>
-        <w:spacing w:after="0" w:line="240" w:lineRule="auto"/>
-        <w:rPr>
-          <w:rFonts w:ascii="Consolas" w:hAnsi="Consolas" w:cs="Consolas"/>
-          <w:sz w:val="20"/>
-          <w:szCs w:val="20"/>
-        </w:rPr>
-      </w:pPr>
-    </w:p>
-    <w:p>
-      <w:pPr>
-        <w:autoSpaceDE w:val="0"/>
-        <w:autoSpaceDN w:val="0"/>
-        <w:adjustRightInd w:val="0"/>
-        <w:spacing w:after="0" w:line="240" w:lineRule="auto"/>
-        <w:rPr>
-          <w:rFonts w:ascii="Consolas" w:hAnsi="Consolas" w:cs="Consolas"/>
-          <w:sz w:val="20"/>
-          <w:szCs w:val="20"/>
-        </w:rPr>
-      </w:pPr>
-      <w:r>
-        <w:rPr>
-          <w:rFonts w:ascii="Consolas" w:hAnsi="Consolas" w:cs="Consolas"/>
-          <w:color w:val="0000FF"/>
-          <w:sz w:val="20"/>
-          <w:szCs w:val="20"/>
-        </w:rPr>
-        <w:t>while</w:t>
-      </w:r>
-      <w:r>
-        <w:rPr>
-          <w:rFonts w:ascii="Consolas" w:hAnsi="Consolas" w:cs="Consolas"/>
-          <w:color w:val="000000"/>
-          <w:sz w:val="20"/>
-          <w:szCs w:val="20"/>
-        </w:rPr>
-        <w:t xml:space="preserve"> </w:t>
-      </w:r>
-      <w:r>
-        <w:rPr>
-          <w:rFonts w:ascii="Consolas" w:hAnsi="Consolas" w:cs="Consolas"/>
-          <w:color w:val="0000FF"/>
-          <w:sz w:val="20"/>
-          <w:szCs w:val="20"/>
-        </w:rPr>
-        <w:t>True</w:t>
-      </w:r>
-      <w:r>
-        <w:rPr>
-          <w:rFonts w:ascii="Consolas" w:hAnsi="Consolas" w:cs="Consolas"/>
-          <w:color w:val="000000"/>
-          <w:sz w:val="20"/>
-          <w:szCs w:val="20"/>
-        </w:rPr>
-        <w:t>:</w:t>
-      </w:r>
-    </w:p>
-    <w:p>
-      <w:pPr>
-        <w:autoSpaceDE w:val="0"/>
-        <w:autoSpaceDN w:val="0"/>
-        <w:adjustRightInd w:val="0"/>
-        <w:spacing w:after="0" w:line="240" w:lineRule="auto"/>
-        <w:rPr>
-          <w:rFonts w:ascii="Consolas" w:hAnsi="Consolas" w:cs="Consolas"/>
-          <w:sz w:val="20"/>
-          <w:szCs w:val="20"/>
-        </w:rPr>
-      </w:pPr>
-      <w:r>
-        <w:rPr>
-          <w:rFonts w:ascii="Consolas" w:hAnsi="Consolas" w:cs="Consolas"/>
-          <w:color w:val="000000"/>
-          <w:sz w:val="20"/>
-          <w:szCs w:val="20"/>
-        </w:rPr>
-        <w:t xml:space="preserve">    </w:t>
-      </w:r>
-      <w:r>
-        <w:rPr>
-          <w:rFonts w:ascii="Consolas" w:hAnsi="Consolas" w:cs="Consolas"/>
-          <w:color w:val="3F7F5F"/>
-          <w:sz w:val="20"/>
-          <w:szCs w:val="20"/>
-        </w:rPr>
-        <w:t xml:space="preserve">#Establish the connection </w:t>
-      </w:r>
-    </w:p>
-    <w:p>
-      <w:pPr>
-        <w:autoSpaceDE w:val="0"/>
-        <w:autoSpaceDN w:val="0"/>
-        <w:adjustRightInd w:val="0"/>
-        <w:spacing w:after="0" w:line="240" w:lineRule="auto"/>
-        <w:rPr>
-          <w:rFonts w:ascii="Consolas" w:hAnsi="Consolas" w:cs="Consolas"/>
-          <w:sz w:val="20"/>
-          <w:szCs w:val="20"/>
-        </w:rPr>
-      </w:pPr>
-      <w:r>
-        <w:rPr>
-          <w:rFonts w:ascii="Consolas" w:hAnsi="Consolas" w:cs="Consolas"/>
-          <w:color w:val="000000"/>
-          <w:sz w:val="20"/>
-          <w:szCs w:val="20"/>
-        </w:rPr>
-        <w:t xml:space="preserve">    </w:t>
-      </w:r>
-      <w:r>
-        <w:rPr>
-          <w:rFonts w:ascii="Consolas" w:hAnsi="Consolas" w:cs="Consolas"/>
-          <w:color w:val="0000FF"/>
-          <w:sz w:val="20"/>
-          <w:szCs w:val="20"/>
-        </w:rPr>
         <w:t>print</w:t>
       </w:r>
       <w:r>
@@ -754,6 +774,7 @@
         </w:rPr>
         <w:t>(</w:t>
       </w:r>
+      <w:proofErr w:type="gramEnd"/>
       <w:r>
         <w:rPr>
           <w:rFonts w:ascii="Consolas" w:hAnsi="Consolas" w:cs="Consolas"/>
@@ -896,7 +917,27 @@
           <w:sz w:val="20"/>
           <w:szCs w:val="20"/>
         </w:rPr>
-        <w:t xml:space="preserve">        filename = message.split()[</w:t>
+        <w:t xml:space="preserve">        filename = </w:t>
+      </w:r>
+      <w:proofErr w:type="gramStart"/>
+      <w:r>
+        <w:rPr>
+          <w:rFonts w:ascii="Consolas" w:hAnsi="Consolas" w:cs="Consolas"/>
+          <w:color w:val="000000"/>
+          <w:sz w:val="20"/>
+          <w:szCs w:val="20"/>
+        </w:rPr>
+        <w:t>message.split</w:t>
+      </w:r>
+      <w:proofErr w:type="gramEnd"/>
+      <w:r>
+        <w:rPr>
+          <w:rFonts w:ascii="Consolas" w:hAnsi="Consolas" w:cs="Consolas"/>
+          <w:color w:val="000000"/>
+          <w:sz w:val="20"/>
+          <w:szCs w:val="20"/>
+        </w:rPr>
+        <w:t>()[</w:t>
       </w:r>
       <w:r>
         <w:rPr>
@@ -936,8 +977,19 @@
           <w:sz w:val="20"/>
           <w:szCs w:val="20"/>
         </w:rPr>
-        <w:t xml:space="preserve">        f = open(filename[</w:t>
-      </w:r>
+        <w:t xml:space="preserve">        f = open(</w:t>
+      </w:r>
+      <w:proofErr w:type="gramStart"/>
+      <w:r>
+        <w:rPr>
+          <w:rFonts w:ascii="Consolas" w:hAnsi="Consolas" w:cs="Consolas"/>
+          <w:color w:val="000000"/>
+          <w:sz w:val="20"/>
+          <w:szCs w:val="20"/>
+        </w:rPr>
+        <w:t>filename[</w:t>
+      </w:r>
+      <w:proofErr w:type="gramEnd"/>
       <w:r>
         <w:rPr>
           <w:rFonts w:ascii="Consolas" w:hAnsi="Consolas" w:cs="Consolas"/>
@@ -1211,8 +1263,19 @@
           <w:sz w:val="20"/>
           <w:szCs w:val="20"/>
         </w:rPr>
-        <w:t xml:space="preserve"> range(</w:t>
-      </w:r>
+        <w:t xml:space="preserve"> </w:t>
+      </w:r>
+      <w:proofErr w:type="gramStart"/>
+      <w:r>
+        <w:rPr>
+          <w:rFonts w:ascii="Consolas" w:hAnsi="Consolas" w:cs="Consolas"/>
+          <w:color w:val="000000"/>
+          <w:sz w:val="20"/>
+          <w:szCs w:val="20"/>
+        </w:rPr>
+        <w:t>range(</w:t>
+      </w:r>
+      <w:proofErr w:type="gramEnd"/>
       <w:r>
         <w:rPr>
           <w:rFonts w:ascii="Consolas" w:hAnsi="Consolas" w:cs="Consolas"/>
@@ -1251,7 +1314,27 @@
           <w:sz w:val="20"/>
           <w:szCs w:val="20"/>
         </w:rPr>
-        <w:t xml:space="preserve">            connectionSocket.send(outputdata[i].encode()) </w:t>
+        <w:t xml:space="preserve">            connectionSocket.send(outputdata[i</w:t>
+      </w:r>
+      <w:proofErr w:type="gramStart"/>
+      <w:r>
+        <w:rPr>
+          <w:rFonts w:ascii="Consolas" w:hAnsi="Consolas" w:cs="Consolas"/>
+          <w:color w:val="000000"/>
+          <w:sz w:val="20"/>
+          <w:szCs w:val="20"/>
+        </w:rPr>
+        <w:t>].encode</w:t>
+      </w:r>
+      <w:proofErr w:type="gramEnd"/>
+      <w:r>
+        <w:rPr>
+          <w:rFonts w:ascii="Consolas" w:hAnsi="Consolas" w:cs="Consolas"/>
+          <w:color w:val="000000"/>
+          <w:sz w:val="20"/>
+          <w:szCs w:val="20"/>
+        </w:rPr>
+        <w:t xml:space="preserve">()) </w:t>
       </w:r>
     </w:p>
     <w:p>
@@ -1284,16 +1367,38 @@
           <w:sz w:val="20"/>
           <w:szCs w:val="20"/>
         </w:rPr>
-        <w:t>"\r\n"</w:t>
-      </w:r>
-      <w:r>
-        <w:rPr>
-          <w:rFonts w:ascii="Consolas" w:hAnsi="Consolas" w:cs="Consolas"/>
-          <w:color w:val="000000"/>
-          <w:sz w:val="20"/>
-          <w:szCs w:val="20"/>
-        </w:rPr>
-        <w:t>.encode())</w:t>
+        <w:t>"\r\n</w:t>
+      </w:r>
+      <w:proofErr w:type="gramStart"/>
+      <w:r>
+        <w:rPr>
+          <w:rFonts w:ascii="Consolas" w:hAnsi="Consolas" w:cs="Consolas"/>
+          <w:i/>
+          <w:iCs/>
+          <w:color w:val="00AA00"/>
+          <w:sz w:val="20"/>
+          <w:szCs w:val="20"/>
+        </w:rPr>
+        <w:t>"</w:t>
+      </w:r>
+      <w:r>
+        <w:rPr>
+          <w:rFonts w:ascii="Consolas" w:hAnsi="Consolas" w:cs="Consolas"/>
+          <w:color w:val="000000"/>
+          <w:sz w:val="20"/>
+          <w:szCs w:val="20"/>
+        </w:rPr>
+        <w:t>.encode</w:t>
+      </w:r>
+      <w:proofErr w:type="gramEnd"/>
+      <w:r>
+        <w:rPr>
+          <w:rFonts w:ascii="Consolas" w:hAnsi="Consolas" w:cs="Consolas"/>
+          <w:color w:val="000000"/>
+          <w:sz w:val="20"/>
+          <w:szCs w:val="20"/>
+        </w:rPr>
+        <w:t>())</w:t>
       </w:r>
     </w:p>
     <w:p>
@@ -1633,14 +1738,25 @@
       </w:r>
     </w:p>
     <w:p>
-      <w:r>
-        <w:rPr>
-          <w:rFonts w:ascii="Consolas" w:hAnsi="Consolas" w:cs="Consolas"/>
-          <w:color w:val="000000"/>
-          <w:sz w:val="20"/>
-          <w:szCs w:val="20"/>
-        </w:rPr>
-        <w:t xml:space="preserve">sys.exit() </w:t>
+      <w:proofErr w:type="gramStart"/>
+      <w:r>
+        <w:rPr>
+          <w:rFonts w:ascii="Consolas" w:hAnsi="Consolas" w:cs="Consolas"/>
+          <w:color w:val="000000"/>
+          <w:sz w:val="20"/>
+          <w:szCs w:val="20"/>
+        </w:rPr>
+        <w:t>sys.exit</w:t>
+      </w:r>
+      <w:proofErr w:type="gramEnd"/>
+      <w:r>
+        <w:rPr>
+          <w:rFonts w:ascii="Consolas" w:hAnsi="Consolas" w:cs="Consolas"/>
+          <w:color w:val="000000"/>
+          <w:sz w:val="20"/>
+          <w:szCs w:val="20"/>
+        </w:rPr>
+        <w:t xml:space="preserve">() </w:t>
       </w:r>
       <w:r>
         <w:rPr>
@@ -1767,7 +1883,6 @@
           <w:sz w:val="24"/>
           <w:szCs w:val="24"/>
         </w:rPr>
-        <w:lastRenderedPageBreak/>
         <w:t>Optional Exercises</w:t>
       </w:r>
     </w:p>
@@ -1854,7 +1969,7 @@
 </file>
 
 <file path=word/endnotes.xml><?xml version="1.0" encoding="utf-8"?>
-<w:endnotes xmlns:wpc="http://schemas.microsoft.com/office/word/2010/wordprocessingCanvas" xmlns:mc="http://schemas.openxmlformats.org/markup-compatibility/2006" xmlns:o="urn:schemas-microsoft-com:office:office" xmlns:r="http://schemas.openxmlformats.org/officeDocument/2006/relationships" xmlns:m="http://schemas.openxmlformats.org/officeDocument/2006/math" xmlns:v="urn:schemas-microsoft-com:vml" xmlns:wp14="http://schemas.microsoft.com/office/word/2010/wordprocessingDrawing" xmlns:wp="http://schemas.openxmlformats.org/drawingml/2006/wordprocessingDrawing" xmlns:w10="urn:schemas-microsoft-com:office:word" xmlns:w="http://schemas.openxmlformats.org/wordprocessingml/2006/main" xmlns:w14="http://schemas.microsoft.com/office/word/2010/wordml" xmlns:w15="http://schemas.microsoft.com/office/word/2012/wordml" xmlns:wpg="http://schemas.microsoft.com/office/word/2010/wordprocessingGroup" xmlns:wpi="http://schemas.microsoft.com/office/word/2010/wordprocessingInk" xmlns:wne="http://schemas.microsoft.com/office/word/2006/wordml" xmlns:wps="http://schemas.microsoft.com/office/word/2010/wordprocessingShape" mc:Ignorable="w14 w15 wp14">
+<w:endnotes xmlns:wpc="http://schemas.microsoft.com/office/word/2010/wordprocessingCanvas" xmlns:cx="http://schemas.microsoft.com/office/drawing/2014/chartex" xmlns:cx1="http://schemas.microsoft.com/office/drawing/2015/9/8/chartex" xmlns:cx2="http://schemas.microsoft.com/office/drawing/2015/10/21/chartex" xmlns:cx3="http://schemas.microsoft.com/office/drawing/2016/5/9/chartex" xmlns:cx4="http://schemas.microsoft.com/office/drawing/2016/5/10/chartex" xmlns:cx5="http://schemas.microsoft.com/office/drawing/2016/5/11/chartex" xmlns:cx6="http://schemas.microsoft.com/office/drawing/2016/5/12/chartex" xmlns:cx7="http://schemas.microsoft.com/office/drawing/2016/5/13/chartex" xmlns:cx8="http://schemas.microsoft.com/office/drawing/2016/5/14/chartex" xmlns:mc="http://schemas.openxmlformats.org/markup-compatibility/2006" xmlns:aink="http://schemas.microsoft.com/office/drawing/2016/ink" xmlns:am3d="http://schemas.microsoft.com/office/drawing/2017/model3d" xmlns:o="urn:schemas-microsoft-com:office:office" xmlns:r="http://schemas.openxmlformats.org/officeDocument/2006/relationships" xmlns:m="http://schemas.openxmlformats.org/officeDocument/2006/math" xmlns:v="urn:schemas-microsoft-com:vml" xmlns:wp14="http://schemas.microsoft.com/office/word/2010/wordprocessingDrawing" xmlns:wp="http://schemas.openxmlformats.org/drawingml/2006/wordprocessingDrawing" xmlns:w10="urn:schemas-microsoft-com:office:word" xmlns:w="http://schemas.openxmlformats.org/wordprocessingml/2006/main" xmlns:w14="http://schemas.microsoft.com/office/word/2010/wordml" xmlns:w15="http://schemas.microsoft.com/office/word/2012/wordml" xmlns:w16cid="http://schemas.microsoft.com/office/word/2016/wordml/cid" xmlns:w16se="http://schemas.microsoft.com/office/word/2015/wordml/symex" xmlns:wpg="http://schemas.microsoft.com/office/word/2010/wordprocessingGroup" xmlns:wpi="http://schemas.microsoft.com/office/word/2010/wordprocessingInk" xmlns:wne="http://schemas.microsoft.com/office/word/2006/wordml" xmlns:wps="http://schemas.microsoft.com/office/word/2010/wordprocessingShape" mc:Ignorable="w14 w15 w16se w16cid wp14">
   <w:endnote w:type="separator" w:id="-1">
     <w:p>
       <w:pPr>
@@ -1879,7 +1994,7 @@
 </file>
 
 <file path=word/footnotes.xml><?xml version="1.0" encoding="utf-8"?>
-<w:footnotes xmlns:wpc="http://schemas.microsoft.com/office/word/2010/wordprocessingCanvas" xmlns:mc="http://schemas.openxmlformats.org/markup-compatibility/2006" xmlns:o="urn:schemas-microsoft-com:office:office" xmlns:r="http://schemas.openxmlformats.org/officeDocument/2006/relationships" xmlns:m="http://schemas.openxmlformats.org/officeDocument/2006/math" xmlns:v="urn:schemas-microsoft-com:vml" xmlns:wp14="http://schemas.microsoft.com/office/word/2010/wordprocessingDrawing" xmlns:wp="http://schemas.openxmlformats.org/drawingml/2006/wordprocessingDrawing" xmlns:w10="urn:schemas-microsoft-com:office:word" xmlns:w="http://schemas.openxmlformats.org/wordprocessingml/2006/main" xmlns:w14="http://schemas.microsoft.com/office/word/2010/wordml" xmlns:w15="http://schemas.microsoft.com/office/word/2012/wordml" xmlns:wpg="http://schemas.microsoft.com/office/word/2010/wordprocessingGroup" xmlns:wpi="http://schemas.microsoft.com/office/word/2010/wordprocessingInk" xmlns:wne="http://schemas.microsoft.com/office/word/2006/wordml" xmlns:wps="http://schemas.microsoft.com/office/word/2010/wordprocessingShape" mc:Ignorable="w14 w15 wp14">
+<w:footnotes xmlns:wpc="http://schemas.microsoft.com/office/word/2010/wordprocessingCanvas" xmlns:cx="http://schemas.microsoft.com/office/drawing/2014/chartex" xmlns:cx1="http://schemas.microsoft.com/office/drawing/2015/9/8/chartex" xmlns:cx2="http://schemas.microsoft.com/office/drawing/2015/10/21/chartex" xmlns:cx3="http://schemas.microsoft.com/office/drawing/2016/5/9/chartex" xmlns:cx4="http://schemas.microsoft.com/office/drawing/2016/5/10/chartex" xmlns:cx5="http://schemas.microsoft.com/office/drawing/2016/5/11/chartex" xmlns:cx6="http://schemas.microsoft.com/office/drawing/2016/5/12/chartex" xmlns:cx7="http://schemas.microsoft.com/office/drawing/2016/5/13/chartex" xmlns:cx8="http://schemas.microsoft.com/office/drawing/2016/5/14/chartex" xmlns:mc="http://schemas.openxmlformats.org/markup-compatibility/2006" xmlns:aink="http://schemas.microsoft.com/office/drawing/2016/ink" xmlns:am3d="http://schemas.microsoft.com/office/drawing/2017/model3d" xmlns:o="urn:schemas-microsoft-com:office:office" xmlns:r="http://schemas.openxmlformats.org/officeDocument/2006/relationships" xmlns:m="http://schemas.openxmlformats.org/officeDocument/2006/math" xmlns:v="urn:schemas-microsoft-com:vml" xmlns:wp14="http://schemas.microsoft.com/office/word/2010/wordprocessingDrawing" xmlns:wp="http://schemas.openxmlformats.org/drawingml/2006/wordprocessingDrawing" xmlns:w10="urn:schemas-microsoft-com:office:word" xmlns:w="http://schemas.openxmlformats.org/wordprocessingml/2006/main" xmlns:w14="http://schemas.microsoft.com/office/word/2010/wordml" xmlns:w15="http://schemas.microsoft.com/office/word/2012/wordml" xmlns:w16cid="http://schemas.microsoft.com/office/word/2016/wordml/cid" xmlns:w16se="http://schemas.microsoft.com/office/word/2015/wordml/symex" xmlns:wpg="http://schemas.microsoft.com/office/word/2010/wordprocessingGroup" xmlns:wpi="http://schemas.microsoft.com/office/word/2010/wordprocessingInk" xmlns:wne="http://schemas.microsoft.com/office/word/2006/wordml" xmlns:wps="http://schemas.microsoft.com/office/word/2010/wordprocessingShape" mc:Ignorable="w14 w15 w16se w16cid wp14">
   <w:footnote w:type="separator" w:id="-1">
     <w:p>
       <w:pPr>
@@ -1904,7 +2019,7 @@
 </file>
 
 <file path=word/numbering.xml><?xml version="1.0" encoding="utf-8"?>
-<w:numbering xmlns:wpc="http://schemas.microsoft.com/office/word/2010/wordprocessingCanvas" xmlns:mc="http://schemas.openxmlformats.org/markup-compatibility/2006" xmlns:o="urn:schemas-microsoft-com:office:office" xmlns:r="http://schemas.openxmlformats.org/officeDocument/2006/relationships" xmlns:m="http://schemas.openxmlformats.org/officeDocument/2006/math" xmlns:v="urn:schemas-microsoft-com:vml" xmlns:wp14="http://schemas.microsoft.com/office/word/2010/wordprocessingDrawing" xmlns:wp="http://schemas.openxmlformats.org/drawingml/2006/wordprocessingDrawing" xmlns:w10="urn:schemas-microsoft-com:office:word" xmlns:w="http://schemas.openxmlformats.org/wordprocessingml/2006/main" xmlns:w14="http://schemas.microsoft.com/office/word/2010/wordml" xmlns:w15="http://schemas.microsoft.com/office/word/2012/wordml" xmlns:wpg="http://schemas.microsoft.com/office/word/2010/wordprocessingGroup" xmlns:wpi="http://schemas.microsoft.com/office/word/2010/wordprocessingInk" xmlns:wne="http://schemas.microsoft.com/office/word/2006/wordml" xmlns:wps="http://schemas.microsoft.com/office/word/2010/wordprocessingShape" mc:Ignorable="w14 w15 wp14">
+<w:numbering xmlns:wpc="http://schemas.microsoft.com/office/word/2010/wordprocessingCanvas" xmlns:cx="http://schemas.microsoft.com/office/drawing/2014/chartex" xmlns:cx1="http://schemas.microsoft.com/office/drawing/2015/9/8/chartex" xmlns:cx2="http://schemas.microsoft.com/office/drawing/2015/10/21/chartex" xmlns:cx3="http://schemas.microsoft.com/office/drawing/2016/5/9/chartex" xmlns:cx4="http://schemas.microsoft.com/office/drawing/2016/5/10/chartex" xmlns:cx5="http://schemas.microsoft.com/office/drawing/2016/5/11/chartex" xmlns:cx6="http://schemas.microsoft.com/office/drawing/2016/5/12/chartex" xmlns:cx7="http://schemas.microsoft.com/office/drawing/2016/5/13/chartex" xmlns:cx8="http://schemas.microsoft.com/office/drawing/2016/5/14/chartex" xmlns:mc="http://schemas.openxmlformats.org/markup-compatibility/2006" xmlns:aink="http://schemas.microsoft.com/office/drawing/2016/ink" xmlns:am3d="http://schemas.microsoft.com/office/drawing/2017/model3d" xmlns:o="urn:schemas-microsoft-com:office:office" xmlns:r="http://schemas.openxmlformats.org/officeDocument/2006/relationships" xmlns:m="http://schemas.openxmlformats.org/officeDocument/2006/math" xmlns:v="urn:schemas-microsoft-com:vml" xmlns:wp14="http://schemas.microsoft.com/office/word/2010/wordprocessingDrawing" xmlns:wp="http://schemas.openxmlformats.org/drawingml/2006/wordprocessingDrawing" xmlns:w10="urn:schemas-microsoft-com:office:word" xmlns:w="http://schemas.openxmlformats.org/wordprocessingml/2006/main" xmlns:w14="http://schemas.microsoft.com/office/word/2010/wordml" xmlns:w15="http://schemas.microsoft.com/office/word/2012/wordml" xmlns:w16cid="http://schemas.microsoft.com/office/word/2016/wordml/cid" xmlns:w16se="http://schemas.microsoft.com/office/word/2015/wordml/symex" xmlns:wpg="http://schemas.microsoft.com/office/word/2010/wordprocessingGroup" xmlns:wpi="http://schemas.microsoft.com/office/word/2010/wordprocessingInk" xmlns:wne="http://schemas.microsoft.com/office/word/2006/wordml" xmlns:wps="http://schemas.microsoft.com/office/word/2010/wordprocessingShape" mc:Ignorable="w14 w15 w16se w16cid wp14">
   <w:abstractNum w:abstractNumId="0" w15:restartNumberingAfterBreak="0">
     <w:nsid w:val="12C67370"/>
     <w:multiLevelType w:val="hybridMultilevel"/>
@@ -2001,7 +2116,7 @@
 </file>
 
 <file path=word/styles.xml><?xml version="1.0" encoding="utf-8"?>
-<w:styles xmlns:mc="http://schemas.openxmlformats.org/markup-compatibility/2006" xmlns:r="http://schemas.openxmlformats.org/officeDocument/2006/relationships" xmlns:w="http://schemas.openxmlformats.org/wordprocessingml/2006/main" xmlns:w14="http://schemas.microsoft.com/office/word/2010/wordml" xmlns:w15="http://schemas.microsoft.com/office/word/2012/wordml" mc:Ignorable="w14 w15">
+<w:styles xmlns:mc="http://schemas.openxmlformats.org/markup-compatibility/2006" xmlns:r="http://schemas.openxmlformats.org/officeDocument/2006/relationships" xmlns:w="http://schemas.openxmlformats.org/wordprocessingml/2006/main" xmlns:w14="http://schemas.microsoft.com/office/word/2010/wordml" xmlns:w15="http://schemas.microsoft.com/office/word/2012/wordml" xmlns:w16cid="http://schemas.microsoft.com/office/word/2016/wordml/cid" xmlns:w16se="http://schemas.microsoft.com/office/word/2015/wordml/symex" mc:Ignorable="w14 w15 w16se w16cid">
   <w:docDefaults>
     <w:rPrDefault>
       <w:rPr>
@@ -2017,7 +2132,7 @@
       </w:pPr>
     </w:pPrDefault>
   </w:docDefaults>
-  <w:latentStyles w:defLockedState="0" w:defUIPriority="99" w:defSemiHidden="0" w:defUnhideWhenUsed="0" w:defQFormat="0" w:count="371">
+  <w:latentStyles w:defLockedState="0" w:defUIPriority="99" w:defSemiHidden="0" w:defUnhideWhenUsed="0" w:defQFormat="0" w:count="375">
     <w:lsdException w:name="Normal" w:uiPriority="0" w:qFormat="1"/>
     <w:lsdException w:name="heading 1" w:uiPriority="9" w:qFormat="1"/>
     <w:lsdException w:name="heading 2" w:semiHidden="1" w:uiPriority="9" w:unhideWhenUsed="1" w:qFormat="1"/>
@@ -2123,7 +2238,6 @@
     <w:lsdException w:name="HTML Sample" w:semiHidden="1" w:unhideWhenUsed="1"/>
     <w:lsdException w:name="HTML Typewriter" w:semiHidden="1" w:unhideWhenUsed="1"/>
     <w:lsdException w:name="HTML Variable" w:semiHidden="1" w:unhideWhenUsed="1"/>
-    <w:lsdException w:name="Normal Table" w:semiHidden="1" w:unhideWhenUsed="1"/>
     <w:lsdException w:name="annotation subject" w:semiHidden="1" w:unhideWhenUsed="1"/>
     <w:lsdException w:name="No List" w:semiHidden="1" w:unhideWhenUsed="1"/>
     <w:lsdException w:name="Outline List 1" w:semiHidden="1" w:unhideWhenUsed="1"/>
@@ -2167,10 +2281,8 @@
     <w:lsdException w:name="Table Elegant" w:semiHidden="1" w:unhideWhenUsed="1"/>
     <w:lsdException w:name="Table Professional" w:semiHidden="1" w:unhideWhenUsed="1"/>
     <w:lsdException w:name="Table Subtle 1" w:semiHidden="1" w:unhideWhenUsed="1"/>
-    <w:lsdException w:name="Table Subtle 2" w:semiHidden="1" w:unhideWhenUsed="1"/>
     <w:lsdException w:name="Table Web 1" w:semiHidden="1" w:unhideWhenUsed="1"/>
     <w:lsdException w:name="Table Web 2" w:semiHidden="1" w:unhideWhenUsed="1"/>
-    <w:lsdException w:name="Table Web 3" w:semiHidden="1" w:unhideWhenUsed="1"/>
     <w:lsdException w:name="Balloon Text" w:semiHidden="1" w:unhideWhenUsed="1"/>
     <w:lsdException w:name="Table Grid" w:uiPriority="39"/>
     <w:lsdException w:name="Table Theme" w:semiHidden="1" w:unhideWhenUsed="1"/>
@@ -2389,6 +2501,10 @@
     <w:lsdException w:name="List Table 5 Dark Accent 6" w:uiPriority="50"/>
     <w:lsdException w:name="List Table 6 Colorful Accent 6" w:uiPriority="51"/>
     <w:lsdException w:name="List Table 7 Colorful Accent 6" w:uiPriority="52"/>
+    <w:lsdException w:name="Mention" w:semiHidden="1" w:unhideWhenUsed="1"/>
+    <w:lsdException w:name="Smart Hyperlink" w:semiHidden="1" w:unhideWhenUsed="1"/>
+    <w:lsdException w:name="Hashtag" w:semiHidden="1" w:unhideWhenUsed="1"/>
+    <w:lsdException w:name="Unresolved Mention" w:semiHidden="1" w:unhideWhenUsed="1"/>
   </w:latentStyles>
   <w:style w:type="paragraph" w:default="1" w:styleId="Normal">
     <w:name w:val="Normal"/>

</xml_diff>